<commit_message>
Team 1 - the claims postulated
</commit_message>
<xml_diff>
--- a/팀별 요구 사항/운용1팀/요구사항_1팀.docx
+++ b/팀별 요구 사항/운용1팀/요구사항_1팀.docx
@@ -3,33 +3,14 @@
 <w:document xmlns:wpc="http://schemas.microsoft.com/office/word/2010/wordprocessingCanvas" xmlns:mo="http://schemas.microsoft.com/office/mac/office/2008/main" xmlns:mc="http://schemas.openxmlformats.org/markup-compatibility/2006" xmlns:mv="urn:schemas-microsoft-com:mac:vml" xmlns:o="urn:schemas-microsoft-com:office:office" xmlns:r="http://schemas.openxmlformats.org/officeDocument/2006/relationships" xmlns:m="http://schemas.openxmlformats.org/officeDocument/2006/math" xmlns:v="urn:schemas-microsoft-com:vml" xmlns:wp14="http://schemas.microsoft.com/office/word/2010/wordprocessingDrawing" xmlns:wp="http://schemas.openxmlformats.org/drawingml/2006/wordprocessingDrawing" xmlns:w10="urn:schemas-microsoft-com:office:word" xmlns:w="http://schemas.openxmlformats.org/wordprocessingml/2006/main" xmlns:w14="http://schemas.microsoft.com/office/word/2010/wordml" xmlns:w15="http://schemas.microsoft.com/office/word/2012/wordml" xmlns:wpg="http://schemas.microsoft.com/office/word/2010/wordprocessingGroup" xmlns:wpi="http://schemas.microsoft.com/office/word/2010/wordprocessingInk" xmlns:wne="http://schemas.microsoft.com/office/word/2006/wordml" xmlns:wps="http://schemas.microsoft.com/office/word/2010/wordprocessingShape" mc:Ignorable="w14 w15 wp14">
   <w:body>
     <w:p>
-      <w:pPr>
-        <w:rPr>
-          <w:rFonts w:hint="eastAsia"/>
-        </w:rPr>
-      </w:pPr>
-      <w:proofErr w:type="spellStart"/>
-      <w:r>
-        <w:rPr>
-          <w:rFonts w:hint="eastAsia"/>
-        </w:rPr>
-        <w:t>백테스트</w:t>
-      </w:r>
-      <w:proofErr w:type="spellEnd"/>
-      <w:r>
-        <w:rPr>
-          <w:rFonts w:hint="eastAsia"/>
-        </w:rPr>
-        <w:t xml:space="preserve"> 관련</w:t>
+      <w:r>
+        <w:rPr>
+          <w:rFonts w:hint="eastAsia"/>
+        </w:rPr>
+        <w:t>백테스트 관련</w:t>
       </w:r>
     </w:p>
-    <w:p>
-      <w:pPr>
-        <w:rPr>
-          <w:rFonts w:hint="eastAsia"/>
-        </w:rPr>
-      </w:pPr>
-    </w:p>
+    <w:p/>
     <w:p>
       <w:pPr>
         <w:pStyle w:val="a3"/>
@@ -38,63 +19,27 @@
           <w:numId w:val="2"/>
         </w:numPr>
         <w:ind w:leftChars="0"/>
-        <w:rPr>
-          <w:rFonts w:hint="eastAsia"/>
-        </w:rPr>
-      </w:pPr>
-      <w:proofErr w:type="spellStart"/>
-      <w:r>
-        <w:rPr>
-          <w:rFonts w:hint="eastAsia"/>
-        </w:rPr>
-        <w:t>생존편의</w:t>
-      </w:r>
-      <w:proofErr w:type="spellEnd"/>
-      <w:r>
-        <w:rPr>
-          <w:rFonts w:hint="eastAsia"/>
-        </w:rPr>
-        <w:t xml:space="preserve"> -&gt; </w:t>
-      </w:r>
-      <w:proofErr w:type="spellStart"/>
-      <w:r>
-        <w:rPr>
-          <w:rFonts w:hint="eastAsia"/>
-        </w:rPr>
-        <w:t>매기간</w:t>
-      </w:r>
-      <w:proofErr w:type="spellEnd"/>
-      <w:r>
-        <w:rPr>
-          <w:rFonts w:hint="eastAsia"/>
-        </w:rPr>
-        <w:t xml:space="preserve"> 투자 대상으로 하는 </w:t>
+      </w:pPr>
+      <w:r>
+        <w:rPr>
+          <w:rFonts w:hint="eastAsia"/>
+        </w:rPr>
+        <w:t xml:space="preserve">생존편의 -&gt; 매기간 투자 대상으로 하는 </w:t>
       </w:r>
       <w:r>
         <w:t>Universe</w:t>
       </w:r>
-      <w:proofErr w:type="spellStart"/>
-      <w:r>
-        <w:rPr>
-          <w:rFonts w:hint="eastAsia"/>
-        </w:rPr>
-        <w:t>를</w:t>
-      </w:r>
-      <w:proofErr w:type="spellEnd"/>
-      <w:r>
-        <w:rPr>
-          <w:rFonts w:hint="eastAsia"/>
-        </w:rPr>
-        <w:t xml:space="preserve"> 복원하여 그 중에서 종목 선택을 함</w:t>
+      <w:r>
+        <w:rPr>
+          <w:rFonts w:hint="eastAsia"/>
+        </w:rPr>
+        <w:t>를 복원하여 그 중에서 종목 선택을 함</w:t>
       </w:r>
     </w:p>
     <w:p>
       <w:pPr>
         <w:pStyle w:val="a3"/>
         <w:ind w:leftChars="0" w:left="840"/>
-        <w:rPr>
-          <w:rFonts w:hint="eastAsia"/>
-        </w:rPr>
       </w:pPr>
       <w:r>
         <w:rPr>
@@ -159,9 +104,6 @@
           <w:numId w:val="2"/>
         </w:numPr>
         <w:ind w:leftChars="0"/>
-        <w:rPr>
-          <w:rFonts w:hint="eastAsia"/>
-        </w:rPr>
       </w:pPr>
       <w:r>
         <w:rPr>
@@ -185,21 +127,7 @@
         <w:rPr>
           <w:rFonts w:hint="eastAsia"/>
         </w:rPr>
-        <w:t xml:space="preserve">이 아닌 주식 </w:t>
-      </w:r>
-      <w:proofErr w:type="spellStart"/>
-      <w:r>
-        <w:rPr>
-          <w:rFonts w:hint="eastAsia"/>
-        </w:rPr>
-        <w:t>갯수는</w:t>
-      </w:r>
-      <w:proofErr w:type="spellEnd"/>
-      <w:r>
-        <w:rPr>
-          <w:rFonts w:hint="eastAsia"/>
-        </w:rPr>
-        <w:t xml:space="preserve"> </w:t>
+        <w:t xml:space="preserve">이 아닌 주식 갯수는 </w:t>
       </w:r>
       <w:r>
         <w:t>“</w:t>
@@ -224,9 +152,6 @@
       <w:pPr>
         <w:pStyle w:val="a3"/>
         <w:ind w:leftChars="0" w:left="840"/>
-        <w:rPr>
-          <w:rFonts w:hint="eastAsia"/>
-        </w:rPr>
       </w:pPr>
       <w:r>
         <w:rPr>
@@ -291,31 +216,15 @@
           <w:numId w:val="2"/>
         </w:numPr>
         <w:ind w:leftChars="0"/>
-        <w:rPr>
-          <w:rFonts w:hint="eastAsia"/>
-        </w:rPr>
-      </w:pPr>
-      <w:r>
-        <w:rPr>
-          <w:rFonts w:hint="eastAsia"/>
-        </w:rPr>
-        <w:t xml:space="preserve">포트폴리오 종목 선정과 진입 시점에 적절한 </w:t>
-      </w:r>
-      <w:proofErr w:type="spellStart"/>
-      <w:r>
-        <w:rPr>
-          <w:rFonts w:hint="eastAsia"/>
-        </w:rPr>
-        <w:t>시차두기</w:t>
-      </w:r>
-      <w:proofErr w:type="spellEnd"/>
+      </w:pPr>
+      <w:r>
+        <w:rPr>
+          <w:rFonts w:hint="eastAsia"/>
+        </w:rPr>
+        <w:t>포트폴리오 종목 선정과 진입 시점에 적절한 시차두기</w:t>
+      </w:r>
     </w:p>
     <w:p>
-      <w:pPr>
-        <w:rPr>
-          <w:rFonts w:hint="eastAsia"/>
-        </w:rPr>
-      </w:pPr>
       <w:r>
         <w:rPr>
           <w:rFonts w:hint="eastAsia"/>
@@ -375,9 +284,6 @@
       <w:pPr>
         <w:pStyle w:val="a3"/>
         <w:ind w:leftChars="0" w:left="840"/>
-        <w:rPr>
-          <w:rFonts w:hint="eastAsia"/>
-        </w:rPr>
       </w:pPr>
       <w:r>
         <w:rPr>
@@ -392,35 +298,7 @@
         <w:rPr>
           <w:rFonts w:hint="eastAsia"/>
         </w:rPr>
-        <w:t xml:space="preserve">위에서 9월말에 뽑힌 종목을 9월말에 바로 진입한다든가, 10월 </w:t>
-      </w:r>
-      <w:proofErr w:type="spellStart"/>
-      <w:r>
-        <w:rPr>
-          <w:rFonts w:hint="eastAsia"/>
-        </w:rPr>
-        <w:t>첫째날에</w:t>
-      </w:r>
-      <w:proofErr w:type="spellEnd"/>
-      <w:r>
-        <w:rPr>
-          <w:rFonts w:hint="eastAsia"/>
-        </w:rPr>
-        <w:t xml:space="preserve"> 진입한다는 식으로 </w:t>
-      </w:r>
-      <w:proofErr w:type="spellStart"/>
-      <w:r>
-        <w:rPr>
-          <w:rFonts w:hint="eastAsia"/>
-        </w:rPr>
-        <w:t>백테스트를</w:t>
-      </w:r>
-      <w:proofErr w:type="spellEnd"/>
-      <w:r>
-        <w:rPr>
-          <w:rFonts w:hint="eastAsia"/>
-        </w:rPr>
-        <w:t xml:space="preserve"> 진행하면 수익률이 왜곡될 수 있음. 10월 1, 2, 3 일은 휴일이었기 때문에 월말 종목 선정, 월초 진입하는 전략을 시뮬레이션 한다면 이를 고려해야함)</w:t>
+        <w:t>위에서 9월말에 뽑힌 종목을 9월말에 바로 진입한다든가, 10월 첫째날에 진입한다는 식으로 백테스트를 진행하면 수익률이 왜곡될 수 있음. 10월 1, 2, 3 일은 휴일이었기 때문에 월말 종목 선정, 월초 진입하는 전략을 시뮬레이션 한다면 이를 고려해야함)</w:t>
       </w:r>
     </w:p>
     <w:p/>
@@ -438,63 +316,7 @@
           <w:rFonts w:hint="eastAsia"/>
         </w:rPr>
         <w:lastRenderedPageBreak/>
-        <w:t xml:space="preserve">2번과 </w:t>
-      </w:r>
-      <w:proofErr w:type="spellStart"/>
-      <w:r>
-        <w:rPr>
-          <w:rFonts w:hint="eastAsia"/>
-        </w:rPr>
-        <w:t>연관지어서</w:t>
-      </w:r>
-      <w:proofErr w:type="spellEnd"/>
-      <w:r>
-        <w:rPr>
-          <w:rFonts w:hint="eastAsia"/>
-        </w:rPr>
-        <w:t xml:space="preserve">, 주식 보유 </w:t>
-      </w:r>
-      <w:proofErr w:type="spellStart"/>
-      <w:r>
-        <w:rPr>
-          <w:rFonts w:hint="eastAsia"/>
-        </w:rPr>
-        <w:t>갯수를</w:t>
-      </w:r>
-      <w:proofErr w:type="spellEnd"/>
-      <w:r>
-        <w:rPr>
-          <w:rFonts w:hint="eastAsia"/>
-        </w:rPr>
-        <w:t xml:space="preserve"> 정수로 </w:t>
-      </w:r>
-      <w:proofErr w:type="spellStart"/>
-      <w:r>
-        <w:rPr>
-          <w:rFonts w:hint="eastAsia"/>
-        </w:rPr>
-        <w:t>맞추다보면</w:t>
-      </w:r>
-      <w:proofErr w:type="spellEnd"/>
-      <w:r>
-        <w:rPr>
-          <w:rFonts w:hint="eastAsia"/>
-        </w:rPr>
-        <w:t xml:space="preserve">, 투자 되지 못하고 </w:t>
-      </w:r>
-      <w:proofErr w:type="spellStart"/>
-      <w:r>
-        <w:rPr>
-          <w:rFonts w:hint="eastAsia"/>
-        </w:rPr>
-        <w:t>남는돈이</w:t>
-      </w:r>
-      <w:proofErr w:type="spellEnd"/>
-      <w:r>
-        <w:rPr>
-          <w:rFonts w:hint="eastAsia"/>
-        </w:rPr>
-        <w:t xml:space="preserve"> 적지 않은 비율을 차지할 수 있음. 이로 인해서 투자 수익률이 왜곡될 수 있음</w:t>
+        <w:t>2번과 연관지어서, 주식 보유 갯수를 정수로 맞추다보면, 투자 되지 못하고 남는돈이 적지 않은 비율을 차지할 수 있음. 이로 인해서 투자 수익률이 왜곡될 수 있음</w:t>
       </w:r>
       <w:r>
         <w:rPr>
@@ -510,35 +332,7 @@
         <w:rPr>
           <w:rFonts w:hint="eastAsia"/>
         </w:rPr>
-        <w:t xml:space="preserve">정수 반올림 문제로 </w:t>
-      </w:r>
-      <w:proofErr w:type="spellStart"/>
-      <w:r>
-        <w:rPr>
-          <w:rFonts w:hint="eastAsia"/>
-        </w:rPr>
-        <w:t>배정금액</w:t>
-      </w:r>
-      <w:proofErr w:type="spellEnd"/>
-      <w:r>
-        <w:rPr>
-          <w:rFonts w:hint="eastAsia"/>
-        </w:rPr>
-        <w:t xml:space="preserve"> 1억원 중 7천만원만 투자 되었을 시, 7천만원 투자금액 중 5% 수익률이 났다고 한다면 이는 총 금액 대비 3.5% 정도의 수익률로 봐야함. 하지만 이는 학생투자펀드 운용방향과 맞지 않음. 자산 배분은 투자전략팀이 하고 </w:t>
-      </w:r>
-      <w:proofErr w:type="spellStart"/>
-      <w:r>
-        <w:rPr>
-          <w:rFonts w:hint="eastAsia"/>
-        </w:rPr>
-        <w:t>각팀은</w:t>
-      </w:r>
-      <w:proofErr w:type="spellEnd"/>
-      <w:r>
-        <w:rPr>
-          <w:rFonts w:hint="eastAsia"/>
-        </w:rPr>
-        <w:t xml:space="preserve"> 배정받은 금액 모두를 투자)</w:t>
+        <w:t>정수 반올림 문제로 배정금액 1억원 중 7천만원만 투자 되었을 시, 7천만원 투자금액 중 5% 수익률이 났다고 한다면 이는 총 금액 대비 3.5% 정도의 수익률로 봐야함. 하지만 이는 학생투자펀드 운용방향과 맞지 않음. 자산 배분은 투자전략팀이 하고 각팀은 배정받은 금액 모두를 투자)</w:t>
       </w:r>
     </w:p>
     <w:p>
@@ -549,49 +343,24 @@
           <w:numId w:val="2"/>
         </w:numPr>
         <w:ind w:leftChars="0"/>
-        <w:rPr>
-          <w:rFonts w:hint="eastAsia"/>
-        </w:rPr>
-      </w:pPr>
-      <w:proofErr w:type="spellStart"/>
-      <w:r>
-        <w:rPr>
-          <w:rFonts w:hint="eastAsia"/>
-        </w:rPr>
-        <w:t>계좌별로</w:t>
-      </w:r>
-      <w:proofErr w:type="spellEnd"/>
-      <w:r>
-        <w:rPr>
-          <w:rFonts w:hint="eastAsia"/>
-        </w:rPr>
-        <w:t xml:space="preserve"> 거래비용이 다름. 이를 고려해서 현실적으로 거래비용 고려</w:t>
+      </w:pPr>
+      <w:r>
+        <w:rPr>
+          <w:rFonts w:hint="eastAsia"/>
+        </w:rPr>
+        <w:t>계좌별로 거래비용이 다름. 이를 고려해서 현실적으로 거래비용 고려</w:t>
       </w:r>
     </w:p>
     <w:p>
-      <w:pPr>
-        <w:rPr>
-          <w:rFonts w:hint="eastAsia"/>
-        </w:rPr>
-      </w:pPr>
-      <w:bookmarkStart w:id="0" w:name="_GoBack"/>
-      <w:bookmarkEnd w:id="0"/>
-    </w:p>
-    <w:p>
-      <w:pPr>
-        <w:rPr>
-          <w:rFonts w:hint="eastAsia"/>
-        </w:rPr>
-      </w:pPr>
       <w:r>
         <w:rPr>
           <w:rFonts w:hint="eastAsia"/>
           <w:noProof/>
         </w:rPr>
         <w:drawing>
-          <wp:inline distT="0" distB="0" distL="0" distR="0" wp14:anchorId="23E4532E" wp14:editId="0957C3FC">
-            <wp:extent cx="5397500" cy="3759200"/>
-            <wp:effectExtent l="0" t="0" r="12700" b="0"/>
+          <wp:inline distT="0" distB="0" distL="0" distR="0" wp14:anchorId="210B3189" wp14:editId="2A591399">
+            <wp:extent cx="5396230" cy="3758315"/>
+            <wp:effectExtent l="0" t="0" r="0" b="1270"/>
             <wp:docPr id="6" name="그림 6" descr="/Users/Sejoon/Dropbox/스크린샷/스크린샷 2016-11-20 20.39.47.png"/>
             <wp:cNvGraphicFramePr>
               <a:graphicFrameLocks xmlns:a="http://schemas.openxmlformats.org/drawingml/2006/main" noChangeAspect="1"/>
@@ -621,7 +390,7 @@
                   <pic:spPr bwMode="auto">
                     <a:xfrm>
                       <a:off x="0" y="0"/>
-                      <a:ext cx="5397500" cy="3759200"/>
+                      <a:ext cx="5396230" cy="3758315"/>
                     </a:xfrm>
                     <a:prstGeom prst="rect">
                       <a:avLst/>
@@ -637,6 +406,46 @@
           </wp:inline>
         </w:drawing>
       </w:r>
+    </w:p>
+    <w:p/>
+    <w:p>
+      <w:pPr>
+        <w:pStyle w:val="a3"/>
+        <w:numPr>
+          <w:ilvl w:val="0"/>
+          <w:numId w:val="2"/>
+        </w:numPr>
+        <w:ind w:leftChars="0"/>
+      </w:pPr>
+      <w:r>
+        <w:rPr>
+          <w:rFonts w:hint="eastAsia"/>
+        </w:rPr>
+        <w:t>브렉시트, 미국 대선 등 주식 시장에 큰 충격을 가져다 줄 수 있는 사안에 대응 할 수 있는 방안 마련.</w:t>
+      </w:r>
+      <w:r>
+        <w:br/>
+      </w:r>
+      <w:r>
+        <w:rPr>
+          <w:rFonts w:hint="eastAsia"/>
+        </w:rPr>
+        <w:t xml:space="preserve">(텍스트마이닝을 통한 분석. 투자전략팀이나 대안투자팀에서 파생상품을 이용한 헷지. </w:t>
+      </w:r>
+      <w:r>
+        <w:t>LPPL</w:t>
+      </w:r>
+      <w:r>
+        <w:rPr>
+          <w:rFonts w:hint="eastAsia"/>
+        </w:rPr>
+        <w:t>)</w:t>
+      </w:r>
+      <w:r>
+        <w:br/>
+      </w:r>
+      <w:bookmarkStart w:id="0" w:name="_GoBack"/>
+      <w:bookmarkEnd w:id="0"/>
     </w:p>
     <w:sectPr>
       <w:pgSz w:w="11900" w:h="16840"/>

</xml_diff>

<commit_message>
Team 1 - claims postulated
</commit_message>
<xml_diff>
--- a/팀별 요구 사항/운용1팀/요구사항_1팀.docx
+++ b/팀별 요구 사항/운용1팀/요구사항_1팀.docx
@@ -3,11 +3,19 @@
 <w:document xmlns:wpc="http://schemas.microsoft.com/office/word/2010/wordprocessingCanvas" xmlns:mo="http://schemas.microsoft.com/office/mac/office/2008/main" xmlns:mc="http://schemas.openxmlformats.org/markup-compatibility/2006" xmlns:mv="urn:schemas-microsoft-com:mac:vml" xmlns:o="urn:schemas-microsoft-com:office:office" xmlns:r="http://schemas.openxmlformats.org/officeDocument/2006/relationships" xmlns:m="http://schemas.openxmlformats.org/officeDocument/2006/math" xmlns:v="urn:schemas-microsoft-com:vml" xmlns:wp14="http://schemas.microsoft.com/office/word/2010/wordprocessingDrawing" xmlns:wp="http://schemas.openxmlformats.org/drawingml/2006/wordprocessingDrawing" xmlns:w10="urn:schemas-microsoft-com:office:word" xmlns:w="http://schemas.openxmlformats.org/wordprocessingml/2006/main" xmlns:w14="http://schemas.microsoft.com/office/word/2010/wordml" xmlns:w15="http://schemas.microsoft.com/office/word/2012/wordml" xmlns:wpg="http://schemas.microsoft.com/office/word/2010/wordprocessingGroup" xmlns:wpi="http://schemas.microsoft.com/office/word/2010/wordprocessingInk" xmlns:wne="http://schemas.microsoft.com/office/word/2006/wordml" xmlns:wps="http://schemas.microsoft.com/office/word/2010/wordprocessingShape" mc:Ignorable="w14 w15 wp14">
   <w:body>
     <w:p>
-      <w:r>
-        <w:rPr>
-          <w:rFonts w:hint="eastAsia"/>
-        </w:rPr>
-        <w:t>백테스트 관련</w:t>
+      <w:proofErr w:type="spellStart"/>
+      <w:r>
+        <w:rPr>
+          <w:rFonts w:hint="eastAsia"/>
+        </w:rPr>
+        <w:t>백테스트</w:t>
+      </w:r>
+      <w:proofErr w:type="spellEnd"/>
+      <w:r>
+        <w:rPr>
+          <w:rFonts w:hint="eastAsia"/>
+        </w:rPr>
+        <w:t xml:space="preserve"> 관련</w:t>
       </w:r>
     </w:p>
     <w:p/>
@@ -20,20 +28,50 @@
         </w:numPr>
         <w:ind w:leftChars="0"/>
       </w:pPr>
-      <w:r>
-        <w:rPr>
-          <w:rFonts w:hint="eastAsia"/>
-        </w:rPr>
-        <w:t xml:space="preserve">생존편의 -&gt; 매기간 투자 대상으로 하는 </w:t>
+      <w:proofErr w:type="spellStart"/>
+      <w:r>
+        <w:rPr>
+          <w:rFonts w:hint="eastAsia"/>
+        </w:rPr>
+        <w:t>생존편의</w:t>
+      </w:r>
+      <w:proofErr w:type="spellEnd"/>
+      <w:r>
+        <w:rPr>
+          <w:rFonts w:hint="eastAsia"/>
+        </w:rPr>
+        <w:t xml:space="preserve"> -&gt; </w:t>
+      </w:r>
+      <w:proofErr w:type="spellStart"/>
+      <w:r>
+        <w:rPr>
+          <w:rFonts w:hint="eastAsia"/>
+        </w:rPr>
+        <w:t>매기간</w:t>
+      </w:r>
+      <w:proofErr w:type="spellEnd"/>
+      <w:r>
+        <w:rPr>
+          <w:rFonts w:hint="eastAsia"/>
+        </w:rPr>
+        <w:t xml:space="preserve"> 투자 대상으로 하는 </w:t>
       </w:r>
       <w:r>
         <w:t>Universe</w:t>
       </w:r>
-      <w:r>
-        <w:rPr>
-          <w:rFonts w:hint="eastAsia"/>
-        </w:rPr>
-        <w:t>를 복원하여 그 중에서 종목 선택을 함</w:t>
+      <w:proofErr w:type="spellStart"/>
+      <w:r>
+        <w:rPr>
+          <w:rFonts w:hint="eastAsia"/>
+        </w:rPr>
+        <w:t>를</w:t>
+      </w:r>
+      <w:proofErr w:type="spellEnd"/>
+      <w:r>
+        <w:rPr>
+          <w:rFonts w:hint="eastAsia"/>
+        </w:rPr>
+        <w:t xml:space="preserve"> 복원하여 그 중에서 종목 선택을 함</w:t>
       </w:r>
     </w:p>
     <w:p>
@@ -127,7 +165,21 @@
         <w:rPr>
           <w:rFonts w:hint="eastAsia"/>
         </w:rPr>
-        <w:t xml:space="preserve">이 아닌 주식 갯수는 </w:t>
+        <w:t xml:space="preserve">이 아닌 주식 </w:t>
+      </w:r>
+      <w:proofErr w:type="spellStart"/>
+      <w:r>
+        <w:rPr>
+          <w:rFonts w:hint="eastAsia"/>
+        </w:rPr>
+        <w:t>갯수는</w:t>
+      </w:r>
+      <w:proofErr w:type="spellEnd"/>
+      <w:r>
+        <w:rPr>
+          <w:rFonts w:hint="eastAsia"/>
+        </w:rPr>
+        <w:t xml:space="preserve"> </w:t>
       </w:r>
       <w:r>
         <w:t>“</w:t>
@@ -221,8 +273,16 @@
         <w:rPr>
           <w:rFonts w:hint="eastAsia"/>
         </w:rPr>
-        <w:t>포트폴리오 종목 선정과 진입 시점에 적절한 시차두기</w:t>
-      </w:r>
+        <w:t xml:space="preserve">포트폴리오 종목 선정과 진입 시점에 적절한 </w:t>
+      </w:r>
+      <w:proofErr w:type="spellStart"/>
+      <w:r>
+        <w:rPr>
+          <w:rFonts w:hint="eastAsia"/>
+        </w:rPr>
+        <w:t>시차두기</w:t>
+      </w:r>
+      <w:proofErr w:type="spellEnd"/>
     </w:p>
     <w:p>
       <w:r>
@@ -298,7 +358,35 @@
         <w:rPr>
           <w:rFonts w:hint="eastAsia"/>
         </w:rPr>
-        <w:t>위에서 9월말에 뽑힌 종목을 9월말에 바로 진입한다든가, 10월 첫째날에 진입한다는 식으로 백테스트를 진행하면 수익률이 왜곡될 수 있음. 10월 1, 2, 3 일은 휴일이었기 때문에 월말 종목 선정, 월초 진입하는 전략을 시뮬레이션 한다면 이를 고려해야함)</w:t>
+        <w:t xml:space="preserve">위에서 9월말에 뽑힌 종목을 9월말에 바로 진입한다든가, 10월 </w:t>
+      </w:r>
+      <w:proofErr w:type="spellStart"/>
+      <w:r>
+        <w:rPr>
+          <w:rFonts w:hint="eastAsia"/>
+        </w:rPr>
+        <w:t>첫째날에</w:t>
+      </w:r>
+      <w:proofErr w:type="spellEnd"/>
+      <w:r>
+        <w:rPr>
+          <w:rFonts w:hint="eastAsia"/>
+        </w:rPr>
+        <w:t xml:space="preserve"> 진입한다는 식으로 </w:t>
+      </w:r>
+      <w:proofErr w:type="spellStart"/>
+      <w:r>
+        <w:rPr>
+          <w:rFonts w:hint="eastAsia"/>
+        </w:rPr>
+        <w:t>백테스트를</w:t>
+      </w:r>
+      <w:proofErr w:type="spellEnd"/>
+      <w:r>
+        <w:rPr>
+          <w:rFonts w:hint="eastAsia"/>
+        </w:rPr>
+        <w:t xml:space="preserve"> 진행하면 수익률이 왜곡될 수 있음. 10월 1, 2, 3 일은 휴일이었기 때문에 월말 종목 선정, 월초 진입하는 전략을 시뮬레이션 한다면 이를 고려해야함)</w:t>
       </w:r>
     </w:p>
     <w:p/>
@@ -316,7 +404,63 @@
           <w:rFonts w:hint="eastAsia"/>
         </w:rPr>
         <w:lastRenderedPageBreak/>
-        <w:t>2번과 연관지어서, 주식 보유 갯수를 정수로 맞추다보면, 투자 되지 못하고 남는돈이 적지 않은 비율을 차지할 수 있음. 이로 인해서 투자 수익률이 왜곡될 수 있음</w:t>
+        <w:t xml:space="preserve">2번과 </w:t>
+      </w:r>
+      <w:proofErr w:type="spellStart"/>
+      <w:r>
+        <w:rPr>
+          <w:rFonts w:hint="eastAsia"/>
+        </w:rPr>
+        <w:t>연관지어서</w:t>
+      </w:r>
+      <w:proofErr w:type="spellEnd"/>
+      <w:r>
+        <w:rPr>
+          <w:rFonts w:hint="eastAsia"/>
+        </w:rPr>
+        <w:t xml:space="preserve">, 주식 보유 </w:t>
+      </w:r>
+      <w:proofErr w:type="spellStart"/>
+      <w:r>
+        <w:rPr>
+          <w:rFonts w:hint="eastAsia"/>
+        </w:rPr>
+        <w:t>갯수를</w:t>
+      </w:r>
+      <w:proofErr w:type="spellEnd"/>
+      <w:r>
+        <w:rPr>
+          <w:rFonts w:hint="eastAsia"/>
+        </w:rPr>
+        <w:t xml:space="preserve"> 정수로 </w:t>
+      </w:r>
+      <w:proofErr w:type="spellStart"/>
+      <w:r>
+        <w:rPr>
+          <w:rFonts w:hint="eastAsia"/>
+        </w:rPr>
+        <w:t>맞추다보면</w:t>
+      </w:r>
+      <w:proofErr w:type="spellEnd"/>
+      <w:r>
+        <w:rPr>
+          <w:rFonts w:hint="eastAsia"/>
+        </w:rPr>
+        <w:t xml:space="preserve">, 투자 되지 못하고 </w:t>
+      </w:r>
+      <w:proofErr w:type="spellStart"/>
+      <w:r>
+        <w:rPr>
+          <w:rFonts w:hint="eastAsia"/>
+        </w:rPr>
+        <w:t>남는돈이</w:t>
+      </w:r>
+      <w:proofErr w:type="spellEnd"/>
+      <w:r>
+        <w:rPr>
+          <w:rFonts w:hint="eastAsia"/>
+        </w:rPr>
+        <w:t xml:space="preserve"> 적지 않은 비율을 차지할 수 있음. 이로 인해서 투자 수익률이 왜곡될 수 있음</w:t>
       </w:r>
       <w:r>
         <w:rPr>
@@ -332,7 +476,35 @@
         <w:rPr>
           <w:rFonts w:hint="eastAsia"/>
         </w:rPr>
-        <w:t>정수 반올림 문제로 배정금액 1억원 중 7천만원만 투자 되었을 시, 7천만원 투자금액 중 5% 수익률이 났다고 한다면 이는 총 금액 대비 3.5% 정도의 수익률로 봐야함. 하지만 이는 학생투자펀드 운용방향과 맞지 않음. 자산 배분은 투자전략팀이 하고 각팀은 배정받은 금액 모두를 투자)</w:t>
+        <w:t xml:space="preserve">정수 반올림 문제로 </w:t>
+      </w:r>
+      <w:proofErr w:type="spellStart"/>
+      <w:r>
+        <w:rPr>
+          <w:rFonts w:hint="eastAsia"/>
+        </w:rPr>
+        <w:t>배정금액</w:t>
+      </w:r>
+      <w:proofErr w:type="spellEnd"/>
+      <w:r>
+        <w:rPr>
+          <w:rFonts w:hint="eastAsia"/>
+        </w:rPr>
+        <w:t xml:space="preserve"> 1억원 중 7천만원만 투자 되었을 시, 7천만원 투자금액 중 5% 수익률이 났다고 한다면 이는 총 금액 대비 3.5% 정도의 수익률로 봐야함. 하지만 이는 학생투자펀드 운용방향과 맞지 않음. 자산 배분은 투자전략팀이 하고 </w:t>
+      </w:r>
+      <w:proofErr w:type="spellStart"/>
+      <w:r>
+        <w:rPr>
+          <w:rFonts w:hint="eastAsia"/>
+        </w:rPr>
+        <w:t>각팀은</w:t>
+      </w:r>
+      <w:proofErr w:type="spellEnd"/>
+      <w:r>
+        <w:rPr>
+          <w:rFonts w:hint="eastAsia"/>
+        </w:rPr>
+        <w:t xml:space="preserve"> 배정받은 금액 모두를 투자)</w:t>
       </w:r>
     </w:p>
     <w:p>
@@ -344,11 +516,19 @@
         </w:numPr>
         <w:ind w:leftChars="0"/>
       </w:pPr>
-      <w:r>
-        <w:rPr>
-          <w:rFonts w:hint="eastAsia"/>
-        </w:rPr>
-        <w:t>계좌별로 거래비용이 다름. 이를 고려해서 현실적으로 거래비용 고려</w:t>
+      <w:proofErr w:type="spellStart"/>
+      <w:r>
+        <w:rPr>
+          <w:rFonts w:hint="eastAsia"/>
+        </w:rPr>
+        <w:t>계좌별로</w:t>
+      </w:r>
+      <w:proofErr w:type="spellEnd"/>
+      <w:r>
+        <w:rPr>
+          <w:rFonts w:hint="eastAsia"/>
+        </w:rPr>
+        <w:t xml:space="preserve"> 거래비용이 다름. 이를 고려해서 현실적으로 거래비용 고려</w:t>
       </w:r>
     </w:p>
     <w:p>
@@ -410,18 +590,42 @@
     <w:p/>
     <w:p>
       <w:pPr>
+        <w:rPr>
+          <w:rFonts w:hint="eastAsia"/>
+        </w:rPr>
+      </w:pPr>
+      <w:r>
+        <w:rPr>
+          <w:rFonts w:hint="eastAsia"/>
+        </w:rPr>
+        <w:t>종합</w:t>
+      </w:r>
+    </w:p>
+    <w:p>
+      <w:pPr>
         <w:pStyle w:val="a3"/>
         <w:numPr>
           <w:ilvl w:val="0"/>
-          <w:numId w:val="2"/>
+          <w:numId w:val="5"/>
         </w:numPr>
         <w:ind w:leftChars="0"/>
-      </w:pPr>
-      <w:r>
-        <w:rPr>
-          <w:rFonts w:hint="eastAsia"/>
-        </w:rPr>
-        <w:t>브렉시트, 미국 대선 등 주식 시장에 큰 충격을 가져다 줄 수 있는 사안에 대응 할 수 있는 방안 마련.</w:t>
+        <w:rPr>
+          <w:rFonts w:hint="eastAsia"/>
+        </w:rPr>
+      </w:pPr>
+      <w:proofErr w:type="spellStart"/>
+      <w:r>
+        <w:rPr>
+          <w:rFonts w:hint="eastAsia"/>
+        </w:rPr>
+        <w:t>브렉시트</w:t>
+      </w:r>
+      <w:proofErr w:type="spellEnd"/>
+      <w:r>
+        <w:rPr>
+          <w:rFonts w:hint="eastAsia"/>
+        </w:rPr>
+        <w:t>, 미국 대선 등 주식 시장에 큰 충격을 가져다 줄 수 있는 사안에 대응 할 수 있는 방안 마련.</w:t>
       </w:r>
       <w:r>
         <w:br/>
@@ -430,7 +634,35 @@
         <w:rPr>
           <w:rFonts w:hint="eastAsia"/>
         </w:rPr>
-        <w:t xml:space="preserve">(텍스트마이닝을 통한 분석. 투자전략팀이나 대안투자팀에서 파생상품을 이용한 헷지. </w:t>
+        <w:t>(</w:t>
+      </w:r>
+      <w:proofErr w:type="spellStart"/>
+      <w:r>
+        <w:rPr>
+          <w:rFonts w:hint="eastAsia"/>
+        </w:rPr>
+        <w:t>텍스트마이닝을</w:t>
+      </w:r>
+      <w:proofErr w:type="spellEnd"/>
+      <w:r>
+        <w:rPr>
+          <w:rFonts w:hint="eastAsia"/>
+        </w:rPr>
+        <w:t xml:space="preserve"> 통한 분석. 투자전략팀이나 대안투자팀에서 파생상품을 이용한 </w:t>
+      </w:r>
+      <w:proofErr w:type="spellStart"/>
+      <w:r>
+        <w:rPr>
+          <w:rFonts w:hint="eastAsia"/>
+        </w:rPr>
+        <w:t>헷지</w:t>
+      </w:r>
+      <w:proofErr w:type="spellEnd"/>
+      <w:r>
+        <w:rPr>
+          <w:rFonts w:hint="eastAsia"/>
+        </w:rPr>
+        <w:t xml:space="preserve">. </w:t>
       </w:r>
       <w:r>
         <w:t>LPPL</w:t>
@@ -441,8 +673,71 @@
         </w:rPr>
         <w:t>)</w:t>
       </w:r>
-      <w:r>
-        <w:br/>
+    </w:p>
+    <w:p>
+      <w:pPr>
+        <w:pStyle w:val="a3"/>
+        <w:numPr>
+          <w:ilvl w:val="0"/>
+          <w:numId w:val="5"/>
+        </w:numPr>
+        <w:ind w:leftChars="0"/>
+        <w:rPr>
+          <w:rFonts w:hint="eastAsia"/>
+        </w:rPr>
+      </w:pPr>
+      <w:r>
+        <w:t>HTS</w:t>
+      </w:r>
+      <w:r>
+        <w:rPr>
+          <w:rFonts w:hint="eastAsia"/>
+        </w:rPr>
+        <w:t>와 연동해 수익률 관리 자동화</w:t>
+      </w:r>
+    </w:p>
+    <w:p>
+      <w:pPr>
+        <w:pStyle w:val="a3"/>
+        <w:numPr>
+          <w:ilvl w:val="0"/>
+          <w:numId w:val="5"/>
+        </w:numPr>
+        <w:ind w:leftChars="0"/>
+      </w:pPr>
+      <w:r>
+        <w:rPr>
+          <w:rFonts w:hint="eastAsia"/>
+        </w:rPr>
+        <w:t xml:space="preserve">투자전략팀의 자산배분전략과 연동해 </w:t>
+      </w:r>
+      <w:proofErr w:type="spellStart"/>
+      <w:r>
+        <w:rPr>
+          <w:rFonts w:hint="eastAsia"/>
+        </w:rPr>
+        <w:t>각팀의</w:t>
+      </w:r>
+      <w:proofErr w:type="spellEnd"/>
+      <w:r>
+        <w:rPr>
+          <w:rFonts w:hint="eastAsia"/>
+        </w:rPr>
+        <w:t xml:space="preserve"> 전략을 섞었을 시에 수익률이 어떻게 나오는지 종합적으로 </w:t>
+      </w:r>
+      <w:proofErr w:type="spellStart"/>
+      <w:r>
+        <w:rPr>
+          <w:rFonts w:hint="eastAsia"/>
+        </w:rPr>
+        <w:t>백테스팅도</w:t>
+      </w:r>
+      <w:proofErr w:type="spellEnd"/>
+      <w:r>
+        <w:rPr>
+          <w:rFonts w:hint="eastAsia"/>
+        </w:rPr>
+        <w:t xml:space="preserve"> 가능할 듯</w:t>
       </w:r>
       <w:bookmarkStart w:id="0" w:name="_GoBack"/>
       <w:bookmarkEnd w:id="0"/>
@@ -549,6 +844,95 @@
     </w:lvl>
   </w:abstractNum>
   <w:abstractNum w:abstractNumId="1">
+    <w:nsid w:val="300E4041"/>
+    <w:multiLevelType w:val="hybridMultilevel"/>
+    <w:tmpl w:val="FF62F3A0"/>
+    <w:lvl w:ilvl="0" w:tplc="C1B0F03E">
+      <w:start w:val="1"/>
+      <w:numFmt w:val="decimal"/>
+      <w:lvlText w:val="%1."/>
+      <w:lvlJc w:val="left"/>
+      <w:pPr>
+        <w:ind w:left="1200" w:hanging="360"/>
+      </w:pPr>
+      <w:rPr>
+        <w:rFonts w:hint="eastAsia"/>
+      </w:rPr>
+    </w:lvl>
+    <w:lvl w:ilvl="1" w:tplc="04090019" w:tentative="1">
+      <w:start w:val="1"/>
+      <w:numFmt w:val="upperLetter"/>
+      <w:lvlText w:val="%2."/>
+      <w:lvlJc w:val="left"/>
+      <w:pPr>
+        <w:ind w:left="1800" w:hanging="480"/>
+      </w:pPr>
+    </w:lvl>
+    <w:lvl w:ilvl="2" w:tplc="0409001B" w:tentative="1">
+      <w:start w:val="1"/>
+      <w:numFmt w:val="lowerRoman"/>
+      <w:lvlText w:val="%3."/>
+      <w:lvlJc w:val="right"/>
+      <w:pPr>
+        <w:ind w:left="2280" w:hanging="480"/>
+      </w:pPr>
+    </w:lvl>
+    <w:lvl w:ilvl="3" w:tplc="0409000F" w:tentative="1">
+      <w:start w:val="1"/>
+      <w:numFmt w:val="decimal"/>
+      <w:lvlText w:val="%4."/>
+      <w:lvlJc w:val="left"/>
+      <w:pPr>
+        <w:ind w:left="2760" w:hanging="480"/>
+      </w:pPr>
+    </w:lvl>
+    <w:lvl w:ilvl="4" w:tplc="04090019" w:tentative="1">
+      <w:start w:val="1"/>
+      <w:numFmt w:val="upperLetter"/>
+      <w:lvlText w:val="%5."/>
+      <w:lvlJc w:val="left"/>
+      <w:pPr>
+        <w:ind w:left="3240" w:hanging="480"/>
+      </w:pPr>
+    </w:lvl>
+    <w:lvl w:ilvl="5" w:tplc="0409001B" w:tentative="1">
+      <w:start w:val="1"/>
+      <w:numFmt w:val="lowerRoman"/>
+      <w:lvlText w:val="%6."/>
+      <w:lvlJc w:val="right"/>
+      <w:pPr>
+        <w:ind w:left="3720" w:hanging="480"/>
+      </w:pPr>
+    </w:lvl>
+    <w:lvl w:ilvl="6" w:tplc="0409000F" w:tentative="1">
+      <w:start w:val="1"/>
+      <w:numFmt w:val="decimal"/>
+      <w:lvlText w:val="%7."/>
+      <w:lvlJc w:val="left"/>
+      <w:pPr>
+        <w:ind w:left="4200" w:hanging="480"/>
+      </w:pPr>
+    </w:lvl>
+    <w:lvl w:ilvl="7" w:tplc="04090019" w:tentative="1">
+      <w:start w:val="1"/>
+      <w:numFmt w:val="upperLetter"/>
+      <w:lvlText w:val="%8."/>
+      <w:lvlJc w:val="left"/>
+      <w:pPr>
+        <w:ind w:left="4680" w:hanging="480"/>
+      </w:pPr>
+    </w:lvl>
+    <w:lvl w:ilvl="8" w:tplc="0409001B" w:tentative="1">
+      <w:start w:val="1"/>
+      <w:numFmt w:val="lowerRoman"/>
+      <w:lvlText w:val="%9."/>
+      <w:lvlJc w:val="right"/>
+      <w:pPr>
+        <w:ind w:left="5160" w:hanging="480"/>
+      </w:pPr>
+    </w:lvl>
+  </w:abstractNum>
+  <w:abstractNum w:abstractNumId="2">
     <w:nsid w:val="4A6305B6"/>
     <w:multiLevelType w:val="hybridMultilevel"/>
     <w:tmpl w:val="786EAAAC"/>
@@ -637,7 +1021,96 @@
       </w:pPr>
     </w:lvl>
   </w:abstractNum>
-  <w:abstractNum w:abstractNumId="2">
+  <w:abstractNum w:abstractNumId="3">
+    <w:nsid w:val="6EE21C52"/>
+    <w:multiLevelType w:val="hybridMultilevel"/>
+    <w:tmpl w:val="65527194"/>
+    <w:lvl w:ilvl="0" w:tplc="3DE8628E">
+      <w:start w:val="1"/>
+      <w:numFmt w:val="decimal"/>
+      <w:lvlText w:val="%1."/>
+      <w:lvlJc w:val="left"/>
+      <w:pPr>
+        <w:ind w:left="840" w:hanging="360"/>
+      </w:pPr>
+      <w:rPr>
+        <w:rFonts w:hint="eastAsia"/>
+      </w:rPr>
+    </w:lvl>
+    <w:lvl w:ilvl="1" w:tplc="04090019" w:tentative="1">
+      <w:start w:val="1"/>
+      <w:numFmt w:val="upperLetter"/>
+      <w:lvlText w:val="%2."/>
+      <w:lvlJc w:val="left"/>
+      <w:pPr>
+        <w:ind w:left="1440" w:hanging="480"/>
+      </w:pPr>
+    </w:lvl>
+    <w:lvl w:ilvl="2" w:tplc="0409001B" w:tentative="1">
+      <w:start w:val="1"/>
+      <w:numFmt w:val="lowerRoman"/>
+      <w:lvlText w:val="%3."/>
+      <w:lvlJc w:val="right"/>
+      <w:pPr>
+        <w:ind w:left="1920" w:hanging="480"/>
+      </w:pPr>
+    </w:lvl>
+    <w:lvl w:ilvl="3" w:tplc="0409000F" w:tentative="1">
+      <w:start w:val="1"/>
+      <w:numFmt w:val="decimal"/>
+      <w:lvlText w:val="%4."/>
+      <w:lvlJc w:val="left"/>
+      <w:pPr>
+        <w:ind w:left="2400" w:hanging="480"/>
+      </w:pPr>
+    </w:lvl>
+    <w:lvl w:ilvl="4" w:tplc="04090019" w:tentative="1">
+      <w:start w:val="1"/>
+      <w:numFmt w:val="upperLetter"/>
+      <w:lvlText w:val="%5."/>
+      <w:lvlJc w:val="left"/>
+      <w:pPr>
+        <w:ind w:left="2880" w:hanging="480"/>
+      </w:pPr>
+    </w:lvl>
+    <w:lvl w:ilvl="5" w:tplc="0409001B" w:tentative="1">
+      <w:start w:val="1"/>
+      <w:numFmt w:val="lowerRoman"/>
+      <w:lvlText w:val="%6."/>
+      <w:lvlJc w:val="right"/>
+      <w:pPr>
+        <w:ind w:left="3360" w:hanging="480"/>
+      </w:pPr>
+    </w:lvl>
+    <w:lvl w:ilvl="6" w:tplc="0409000F" w:tentative="1">
+      <w:start w:val="1"/>
+      <w:numFmt w:val="decimal"/>
+      <w:lvlText w:val="%7."/>
+      <w:lvlJc w:val="left"/>
+      <w:pPr>
+        <w:ind w:left="3840" w:hanging="480"/>
+      </w:pPr>
+    </w:lvl>
+    <w:lvl w:ilvl="7" w:tplc="04090019" w:tentative="1">
+      <w:start w:val="1"/>
+      <w:numFmt w:val="upperLetter"/>
+      <w:lvlText w:val="%8."/>
+      <w:lvlJc w:val="left"/>
+      <w:pPr>
+        <w:ind w:left="4320" w:hanging="480"/>
+      </w:pPr>
+    </w:lvl>
+    <w:lvl w:ilvl="8" w:tplc="0409001B" w:tentative="1">
+      <w:start w:val="1"/>
+      <w:numFmt w:val="lowerRoman"/>
+      <w:lvlText w:val="%9."/>
+      <w:lvlJc w:val="right"/>
+      <w:pPr>
+        <w:ind w:left="4800" w:hanging="480"/>
+      </w:pPr>
+    </w:lvl>
+  </w:abstractNum>
+  <w:abstractNum w:abstractNumId="4">
     <w:nsid w:val="7DC712CF"/>
     <w:multiLevelType w:val="hybridMultilevel"/>
     <w:tmpl w:val="DAFA3BE2"/>
@@ -751,13 +1224,19 @@
     </w:lvl>
   </w:abstractNum>
   <w:num w:numId="1">
-    <w:abstractNumId w:val="1"/>
+    <w:abstractNumId w:val="2"/>
   </w:num>
   <w:num w:numId="2">
     <w:abstractNumId w:val="0"/>
   </w:num>
   <w:num w:numId="3">
-    <w:abstractNumId w:val="2"/>
+    <w:abstractNumId w:val="4"/>
+  </w:num>
+  <w:num w:numId="4">
+    <w:abstractNumId w:val="1"/>
+  </w:num>
+  <w:num w:numId="5">
+    <w:abstractNumId w:val="3"/>
   </w:num>
 </w:numbering>
 </file>

</xml_diff>